<commit_message>
Added a few changes
</commit_message>
<xml_diff>
--- a/CST8221_JAP_S23-A11-AnswerTemplate.docx
+++ b/CST8221_JAP_S23-A11-AnswerTemplate.docx
@@ -1531,7 +1531,53 @@
           <w:sz w:val="24"/>
           <w:szCs w:val="28"/>
         </w:rPr>
-        <w:t xml:space="preserve"> will be used to select the Language and the Dimension</w:t>
+        <w:t xml:space="preserve"> will be used to select the </w:t>
+      </w:r>
+      <w:proofErr w:type="spellStart"/>
+      <w:r>
+        <w:rPr>
+          <w:rFonts w:ascii="Arial" w:eastAsia="Arial" w:hAnsi="Arial" w:cs="Arial"/>
+          <w:i/>
+          <w:color w:val="C00000"/>
+          <w:spacing w:val="-2"/>
+          <w:sz w:val="24"/>
+          <w:szCs w:val="28"/>
+        </w:rPr>
+        <w:t>anguage</w:t>
+      </w:r>
+      <w:proofErr w:type="spellEnd"/>
+      <w:r>
+        <w:rPr>
+          <w:rFonts w:ascii="Arial" w:eastAsia="Arial" w:hAnsi="Arial" w:cs="Arial"/>
+          <w:i/>
+          <w:color w:val="C00000"/>
+          <w:spacing w:val="-2"/>
+          <w:sz w:val="24"/>
+          <w:szCs w:val="28"/>
+        </w:rPr>
+        <w:t xml:space="preserve"> and the </w:t>
+      </w:r>
+      <w:r>
+        <w:rPr>
+          <w:rFonts w:ascii="Arial" w:eastAsia="Arial" w:hAnsi="Arial" w:cs="Arial"/>
+          <w:i/>
+          <w:color w:val="C00000"/>
+          <w:spacing w:val="-2"/>
+          <w:sz w:val="24"/>
+          <w:szCs w:val="28"/>
+        </w:rPr>
+        <w:t>d</w:t>
+      </w:r>
+      <w:r>
+        <w:rPr>
+          <w:rFonts w:ascii="Arial" w:eastAsia="Arial" w:hAnsi="Arial" w:cs="Arial"/>
+          <w:i/>
+          <w:color w:val="C00000"/>
+          <w:spacing w:val="-2"/>
+          <w:sz w:val="24"/>
+          <w:szCs w:val="28"/>
+        </w:rPr>
+        <w:t>imension</w:t>
       </w:r>
       <w:r>
         <w:rPr>
@@ -1584,42 +1630,29 @@
           <w:sz w:val="24"/>
           <w:szCs w:val="28"/>
         </w:rPr>
-        <w:t xml:space="preserve">Will be used to </w:t>
-      </w:r>
-      <w:r>
-        <w:rPr>
-          <w:rFonts w:ascii="Arial" w:eastAsia="Arial" w:hAnsi="Arial" w:cs="Arial"/>
-          <w:i/>
-          <w:color w:val="C00000"/>
-          <w:spacing w:val="-2"/>
-          <w:sz w:val="24"/>
-          <w:szCs w:val="28"/>
-        </w:rPr>
-        <w:t xml:space="preserve">indicate what percentage of the </w:t>
-      </w:r>
-      <w:proofErr w:type="gramStart"/>
-      <w:r>
-        <w:rPr>
-          <w:rFonts w:ascii="Arial" w:eastAsia="Arial" w:hAnsi="Arial" w:cs="Arial"/>
-          <w:i/>
-          <w:color w:val="C00000"/>
-          <w:spacing w:val="-2"/>
-          <w:sz w:val="24"/>
-          <w:szCs w:val="28"/>
-        </w:rPr>
-        <w:t>computer’s</w:t>
-      </w:r>
-      <w:proofErr w:type="gramEnd"/>
-      <w:r>
-        <w:rPr>
-          <w:rFonts w:ascii="Arial" w:eastAsia="Arial" w:hAnsi="Arial" w:cs="Arial"/>
-          <w:i/>
-          <w:color w:val="C00000"/>
-          <w:spacing w:val="-2"/>
-          <w:sz w:val="24"/>
-          <w:szCs w:val="28"/>
-        </w:rPr>
-        <w:t xml:space="preserve"> and user’s ships have been selected.</w:t>
+        <w:t>w</w:t>
+      </w:r>
+      <w:r>
+        <w:rPr>
+          <w:rFonts w:ascii="Arial" w:eastAsia="Arial" w:hAnsi="Arial" w:cs="Arial"/>
+          <w:i/>
+          <w:color w:val="C00000"/>
+          <w:spacing w:val="-2"/>
+          <w:sz w:val="24"/>
+          <w:szCs w:val="28"/>
+        </w:rPr>
+        <w:t xml:space="preserve">ill be used to </w:t>
+      </w:r>
+      <w:r>
+        <w:rPr>
+          <w:rFonts w:ascii="Arial" w:eastAsia="Arial" w:hAnsi="Arial" w:cs="Arial"/>
+          <w:i/>
+          <w:color w:val="C00000"/>
+          <w:spacing w:val="-2"/>
+          <w:sz w:val="24"/>
+          <w:szCs w:val="28"/>
+        </w:rPr>
+        <w:t>indicate what percentage of the computer’s and user’s ships have been selected.</w:t>
       </w:r>
       <w:r>
         <w:rPr>
@@ -2106,29 +2139,29 @@
           <w:sz w:val="24"/>
           <w:szCs w:val="28"/>
         </w:rPr>
-        <w:t>one player and one computer. The player can also design a board</w:t>
-      </w:r>
-      <w:r>
-        <w:rPr>
-          <w:rFonts w:ascii="Arial" w:eastAsia="Arial" w:hAnsi="Arial" w:cs="Arial"/>
-          <w:i/>
-          <w:color w:val="C00000"/>
-          <w:spacing w:val="-2"/>
-          <w:sz w:val="24"/>
-          <w:szCs w:val="28"/>
-        </w:rPr>
-        <w:t xml:space="preserve"> and a computer can generate a random board</w:t>
-      </w:r>
-      <w:r>
-        <w:rPr>
-          <w:rFonts w:ascii="Arial" w:eastAsia="Arial" w:hAnsi="Arial" w:cs="Arial"/>
-          <w:i/>
-          <w:color w:val="C00000"/>
-          <w:spacing w:val="-2"/>
-          <w:sz w:val="24"/>
-          <w:szCs w:val="28"/>
-        </w:rPr>
-        <w:t>.</w:t>
+        <w:t xml:space="preserve">one player and one computer. The player can </w:t>
+      </w:r>
+      <w:r>
+        <w:rPr>
+          <w:rFonts w:ascii="Arial" w:eastAsia="Arial" w:hAnsi="Arial" w:cs="Arial"/>
+          <w:i/>
+          <w:color w:val="C00000"/>
+          <w:spacing w:val="-2"/>
+          <w:sz w:val="24"/>
+          <w:szCs w:val="28"/>
+        </w:rPr>
+        <w:t xml:space="preserve">place ships manually or they can be placed randomly by the computer. The computer ships are placed randomly when </w:t>
+      </w:r>
+      <w:r>
+        <w:rPr>
+          <w:rFonts w:ascii="Arial" w:eastAsia="Arial" w:hAnsi="Arial" w:cs="Arial"/>
+          <w:i/>
+          <w:color w:val="C00000"/>
+          <w:spacing w:val="-2"/>
+          <w:sz w:val="24"/>
+          <w:szCs w:val="28"/>
+        </w:rPr>
+        <w:t xml:space="preserve">the game starts. </w:t>
       </w:r>
     </w:p>
     <w:p>
@@ -2247,18 +2280,18 @@
           <w:sz w:val="24"/>
           <w:szCs w:val="28"/>
         </w:rPr>
-        <w:t>user, user need to press the design button or random button</w:t>
-      </w:r>
-      <w:r>
-        <w:rPr>
-          <w:rFonts w:ascii="Arial" w:eastAsia="Arial" w:hAnsi="Arial" w:cs="Arial"/>
-          <w:i/>
-          <w:color w:val="C00000"/>
-          <w:spacing w:val="-2"/>
-          <w:sz w:val="24"/>
-          <w:szCs w:val="28"/>
-        </w:rPr>
-        <w:t>,</w:t>
+        <w:t>user</w:t>
+      </w:r>
+      <w:r>
+        <w:rPr>
+          <w:rFonts w:ascii="Arial" w:eastAsia="Arial" w:hAnsi="Arial" w:cs="Arial"/>
+          <w:i/>
+          <w:color w:val="C00000"/>
+          <w:spacing w:val="-2"/>
+          <w:sz w:val="24"/>
+          <w:szCs w:val="28"/>
+        </w:rPr>
+        <w:t>.</w:t>
       </w:r>
       <w:r>
         <w:rPr>
@@ -2270,6 +2303,61 @@
           <w:szCs w:val="28"/>
         </w:rPr>
         <w:t xml:space="preserve"> </w:t>
+      </w:r>
+      <w:r>
+        <w:rPr>
+          <w:rFonts w:ascii="Arial" w:eastAsia="Arial" w:hAnsi="Arial" w:cs="Arial"/>
+          <w:i/>
+          <w:color w:val="C00000"/>
+          <w:spacing w:val="-2"/>
+          <w:sz w:val="24"/>
+          <w:szCs w:val="28"/>
+        </w:rPr>
+        <w:t>The u</w:t>
+      </w:r>
+      <w:r>
+        <w:rPr>
+          <w:rFonts w:ascii="Arial" w:eastAsia="Arial" w:hAnsi="Arial" w:cs="Arial"/>
+          <w:i/>
+          <w:color w:val="C00000"/>
+          <w:spacing w:val="-2"/>
+          <w:sz w:val="24"/>
+          <w:szCs w:val="28"/>
+        </w:rPr>
+        <w:t xml:space="preserve">ser </w:t>
+      </w:r>
+      <w:r>
+        <w:rPr>
+          <w:rFonts w:ascii="Arial" w:eastAsia="Arial" w:hAnsi="Arial" w:cs="Arial"/>
+          <w:i/>
+          <w:color w:val="C00000"/>
+          <w:spacing w:val="-2"/>
+          <w:sz w:val="24"/>
+          <w:szCs w:val="28"/>
+        </w:rPr>
+        <w:t>needs</w:t>
+      </w:r>
+      <w:r>
+        <w:rPr>
+          <w:rFonts w:ascii="Arial" w:eastAsia="Arial" w:hAnsi="Arial" w:cs="Arial"/>
+          <w:i/>
+          <w:color w:val="C00000"/>
+          <w:spacing w:val="-2"/>
+          <w:sz w:val="24"/>
+          <w:szCs w:val="28"/>
+        </w:rPr>
+        <w:t xml:space="preserve"> to press the design button or random </w:t>
+      </w:r>
+      <w:r>
+        <w:rPr>
+          <w:rFonts w:ascii="Arial" w:eastAsia="Arial" w:hAnsi="Arial" w:cs="Arial"/>
+          <w:i/>
+          <w:color w:val="C00000"/>
+          <w:spacing w:val="-2"/>
+          <w:sz w:val="24"/>
+          <w:szCs w:val="28"/>
+        </w:rPr>
+        <w:t>button. The user presses the play button to start the game.</w:t>
       </w:r>
     </w:p>
     <w:p>
@@ -3624,6 +3712,46 @@
     </w:p>
     <w:p>
       <w:pPr>
+        <w:tabs>
+          <w:tab w:val="left" w:pos="1553"/>
+        </w:tabs>
+        <w:spacing w:before="120" w:after="120"/>
+        <w:ind w:right="38"/>
+        <w:jc w:val="both"/>
+        <w:rPr>
+          <w:rFonts w:ascii="Arial" w:eastAsia="Arial" w:hAnsi="Arial" w:cs="Arial"/>
+          <w:i/>
+          <w:color w:val="C00000"/>
+          <w:spacing w:val="-2"/>
+          <w:sz w:val="24"/>
+          <w:szCs w:val="28"/>
+        </w:rPr>
+      </w:pPr>
+      <w:hyperlink r:id="rId15" w:history="1">
+        <w:r>
+          <w:rPr>
+            <w:rStyle w:val="Hyperlink"/>
+            <w:rFonts w:ascii="Arial" w:eastAsia="Arial" w:hAnsi="Arial" w:cs="Arial"/>
+            <w:i/>
+            <w:spacing w:val="-2"/>
+            <w:sz w:val="24"/>
+            <w:szCs w:val="28"/>
+          </w:rPr>
+          <w:t>https://www.battleshiponline.org/</w:t>
+        </w:r>
+      </w:hyperlink>
+    </w:p>
+    <w:p>
+      <w:pPr>
+        <w:spacing w:after="120"/>
+        <w:rPr>
+          <w:rFonts w:ascii="Arial" w:eastAsia="Arial" w:hAnsi="Arial"/>
+          <w:sz w:val="24"/>
+        </w:rPr>
+      </w:pPr>
+    </w:p>
+    <w:p>
+      <w:pPr>
         <w:pStyle w:val="ListParagraph"/>
         <w:ind w:left="725"/>
         <w:rPr>
@@ -3723,8 +3851,8 @@
       </w:pPr>
     </w:p>
     <w:sectPr>
-      <w:headerReference w:type="default" r:id="rId15"/>
-      <w:footerReference w:type="default" r:id="rId16"/>
+      <w:headerReference w:type="default" r:id="rId16"/>
+      <w:footerReference w:type="default" r:id="rId17"/>
       <w:type w:val="continuous"/>
       <w:pgSz w:w="12240" w:h="15840"/>
       <w:pgMar w:top="720" w:right="720" w:bottom="720" w:left="720" w:header="708" w:footer="708" w:gutter="0"/>
@@ -9300,6 +9428,7 @@
     <w:lsdException w:name="HTML Sample" w:semiHidden="1" w:unhideWhenUsed="1"/>
     <w:lsdException w:name="HTML Typewriter" w:semiHidden="1" w:unhideWhenUsed="1"/>
     <w:lsdException w:name="HTML Variable" w:semiHidden="1" w:unhideWhenUsed="1"/>
+    <w:lsdException w:name="Normal Table" w:semiHidden="1" w:unhideWhenUsed="1"/>
     <w:lsdException w:name="annotation subject" w:semiHidden="1" w:unhideWhenUsed="1"/>
     <w:lsdException w:name="No List" w:semiHidden="1" w:unhideWhenUsed="1"/>
     <w:lsdException w:name="Outline List 1" w:semiHidden="1" w:unhideWhenUsed="1"/>
@@ -9346,8 +9475,10 @@
     <w:lsdException w:name="Table Subtle 2" w:semiHidden="1" w:unhideWhenUsed="1"/>
     <w:lsdException w:name="Table Web 1" w:semiHidden="1" w:unhideWhenUsed="1"/>
     <w:lsdException w:name="Table Web 2" w:semiHidden="1" w:unhideWhenUsed="1"/>
+    <w:lsdException w:name="Table Web 3" w:semiHidden="1" w:unhideWhenUsed="1"/>
     <w:lsdException w:name="Balloon Text" w:semiHidden="1" w:unhideWhenUsed="1"/>
     <w:lsdException w:name="Table Grid" w:uiPriority="39"/>
+    <w:lsdException w:name="Table Theme" w:semiHidden="1" w:unhideWhenUsed="1"/>
     <w:lsdException w:name="Placeholder Text" w:semiHidden="1"/>
     <w:lsdException w:name="No Spacing" w:uiPriority="1" w:qFormat="1"/>
     <w:lsdException w:name="Light Shading" w:uiPriority="60"/>

</xml_diff>